<commit_message>
Custo Settings methods added
</commit_message>
<xml_diff>
--- a/Salesforce_Question_Resources/Very_Important_Tricky.docx
+++ b/Salesforce_Question_Resources/Very_Important_Tricky.docx
@@ -73,23 +73,7 @@
     </w:p>
     <w:p>
       <w:r>
-        <w:t xml:space="preserve">A type of custom setting that provides a reusable set of static data that can be accessed across your organization. If you use a particular set of data frequently within your application, putting that data in a list custom setting streamlines access to it. Data in list settings does not vary with profile or user, but is available organization-wide. Examples of list data include two-letter state abbreviations, international </w:t>
-      </w:r>
-      <w:proofErr w:type="spellStart"/>
-      <w:r>
-        <w:t>dialing</w:t>
-      </w:r>
-      <w:proofErr w:type="spellEnd"/>
-      <w:r>
-        <w:t xml:space="preserve"> prefixes, and </w:t>
-      </w:r>
-      <w:proofErr w:type="spellStart"/>
-      <w:r>
-        <w:t>catalog</w:t>
-      </w:r>
-      <w:proofErr w:type="spellEnd"/>
-      <w:r>
-        <w:t xml:space="preserve"> numbers for products. Because the data is cached, access is low-cost and efficient: you don't have to use SOQL queries that count against your governor limits.</w:t>
+        <w:t>A type of custom setting that provides a reusable set of static data that can be accessed across your organization. If you use a particular set of data frequently within your application, putting that data in a list custom setting streamlines access to it. Data in list settings does not vary with profile or user, but is available organization-wide. Examples of list data include two-letter state abbreviations, international dialing prefixes, and catalog numbers for products. Because the data is cached, access is low-cost and efficient: you don't have to use SOQL queries that count against your governor limits.</w:t>
       </w:r>
     </w:p>
     <w:p>
@@ -132,68 +116,174 @@
       </w:hyperlink>
     </w:p>
     <w:p>
-      <w:r>
-        <w:t>https://developer.salesforce.com/docs/atlas.en-us.apexcode.meta/apexcode/apex_customsettings.htm</w:t>
-      </w:r>
+      <w:hyperlink r:id="rId6" w:history="1">
+        <w:r>
+          <w:rPr>
+            <w:rStyle w:val="Hyperlink"/>
+          </w:rPr>
+          <w:t>https://developer.salesforce.com/docs/atlas.en-us.apexcode.meta/apexcode/apex_customsettings.htm</w:t>
+        </w:r>
+      </w:hyperlink>
     </w:p>
     <w:p/>
     <w:p>
       <w:pPr>
-        <w:pStyle w:val="Title"/>
-      </w:pPr>
-      <w:r>
-        <w:t>Custom Settings vs Custom Objects</w:t>
-      </w:r>
-    </w:p>
-    <w:p>
-      <w:r>
-        <w:t xml:space="preserve">Custom Settings are stored in the Cache Memory whereas Custom Objects are stored in Force.com Database. </w:t>
-      </w:r>
-    </w:p>
-    <w:p>
-      <w:r>
-        <w:t>Custom Settings will have only limited Data types, but custom Objects have large variety of data types.</w:t>
-      </w:r>
-    </w:p>
-    <w:p>
-      <w:r>
-        <w:t>Custom Settings cannot have Relationships like MD or Lookup but custom objects can have.</w:t>
-      </w:r>
-    </w:p>
-    <w:p>
-      <w:r>
-        <w:t>Custom Settings cannot have its own custom tab in app but a custom object can have its custom tab in app.</w:t>
-      </w:r>
-    </w:p>
-    <w:p>
-      <w:r>
-        <w:t xml:space="preserve">No formula fields or </w:t>
-      </w:r>
-      <w:proofErr w:type="spellStart"/>
-      <w:r>
-        <w:t>RollUp</w:t>
-      </w:r>
-      <w:proofErr w:type="spellEnd"/>
-      <w:r>
-        <w:t xml:space="preserve"> summary in Custom Settings. But in custom Objects we have.</w:t>
+        <w:rPr>
+          <w:b/>
+          <w:bCs/>
+        </w:rPr>
+      </w:pPr>
+      <w:r>
+        <w:rPr>
+          <w:b/>
+          <w:bCs/>
+          <w:highlight w:val="green"/>
+        </w:rPr>
+        <w:t>Suppose Country Phone Codes is a custom setting in my org. How to fetch all the records of custom setting?</w:t>
+      </w:r>
+    </w:p>
+    <w:p>
+      <w:r>
+        <w:t>A: It is very easy as we do not need a SOQL query.</w:t>
+      </w:r>
+    </w:p>
+    <w:p>
+      <w:r>
+        <w:t>List&lt;Country_Phone_Code__c&gt; phoneCodes = Country_Phone_code__c.</w:t>
+      </w:r>
+      <w:r>
+        <w:rPr>
+          <w:b/>
+          <w:bCs/>
+        </w:rPr>
+        <w:t>getAll().values()</w:t>
+      </w:r>
+      <w:r>
+        <w:t>;</w:t>
+      </w:r>
+    </w:p>
+    <w:p>
+      <w:r>
+        <w:t xml:space="preserve">getAll() -&gt; will fetch the map of custom setting records. </w:t>
+      </w:r>
+    </w:p>
+    <w:p>
+      <w:r>
+        <w:t>Values() -&gt; will fetch the values from that map.</w:t>
+      </w:r>
+    </w:p>
+    <w:p/>
+    <w:p>
+      <w:pPr>
+        <w:rPr>
+          <w:b/>
+          <w:bCs/>
+        </w:rPr>
+      </w:pPr>
+      <w:r>
+        <w:rPr>
+          <w:b/>
+          <w:bCs/>
+        </w:rPr>
+        <w:t>To fetch a Single record:</w:t>
+      </w:r>
+    </w:p>
+    <w:p>
+      <w:r>
+        <w:t>Country_Phone_Code__c phoneCode = Country_Phone_code__c.</w:t>
+      </w:r>
+      <w:r>
+        <w:rPr>
+          <w:b/>
+          <w:bCs/>
+        </w:rPr>
+        <w:t>getInstance</w:t>
+      </w:r>
+      <w:r>
+        <w:t>(‘India’);</w:t>
+      </w:r>
+    </w:p>
+    <w:p>
+      <w:r>
+        <w:t>getInstance(‘Key’) -&gt; will fetch one record for the specified key.</w:t>
       </w:r>
     </w:p>
     <w:p/>
     <w:p/>
     <w:p>
+      <w:r>
+        <w:lastRenderedPageBreak/>
+        <w:t>For Hierarchical Custom Settings we have one more method which is getValues(userid/profileId)</w:t>
+      </w:r>
+    </w:p>
+    <w:p>
+      <w:r>
+        <w:t>Country_Phone_code__c phoneCode = Country_phone_code__c.</w:t>
+      </w:r>
+      <w:r>
+        <w:rPr>
+          <w:b/>
+          <w:bCs/>
+        </w:rPr>
+        <w:t>getValues</w:t>
+      </w:r>
+      <w:r>
+        <w:t>(userinfo.getUserId());</w:t>
+      </w:r>
+    </w:p>
+    <w:p>
+      <w:r>
+        <w:t>getValues(userid/profileId) -&gt; this will fetch the records for which the provided user/profile has access to.</w:t>
+      </w:r>
+    </w:p>
+    <w:p>
       <w:pPr>
         <w:pStyle w:val="Title"/>
-        <w:rPr>
-          <w:b/>
-          <w:bCs/>
-        </w:rPr>
-      </w:pPr>
-      <w:r>
-        <w:rPr>
-          <w:b/>
-          <w:bCs/>
-        </w:rPr>
-        <w:lastRenderedPageBreak/>
+      </w:pPr>
+      <w:r>
+        <w:t>Custom Settings vs Custom Objects</w:t>
+      </w:r>
+    </w:p>
+    <w:p>
+      <w:r>
+        <w:t xml:space="preserve">Custom Settings are stored in the Cache Memory whereas Custom Objects are stored in Force.com Database. </w:t>
+      </w:r>
+    </w:p>
+    <w:p>
+      <w:r>
+        <w:t>Custom Settings will have only limited Data types, but custom Objects have large variety of data types.</w:t>
+      </w:r>
+    </w:p>
+    <w:p>
+      <w:r>
+        <w:t>Custom Settings cannot have Relationships like MD or Lookup but custom objects can have.</w:t>
+      </w:r>
+    </w:p>
+    <w:p>
+      <w:r>
+        <w:t>Custom Settings cannot have its own custom tab in app but a custom object can have its custom tab in app.</w:t>
+      </w:r>
+    </w:p>
+    <w:p>
+      <w:r>
+        <w:t>No formula fields or RollUp summary in Custom Settings. But in custom Objects we have.</w:t>
+      </w:r>
+    </w:p>
+    <w:p/>
+    <w:p/>
+    <w:p>
+      <w:pPr>
+        <w:pStyle w:val="Title"/>
+        <w:rPr>
+          <w:b/>
+          <w:bCs/>
+        </w:rPr>
+      </w:pPr>
+      <w:r>
+        <w:rPr>
+          <w:b/>
+          <w:bCs/>
+        </w:rPr>
         <w:t>Important Points</w:t>
       </w:r>
       <w:r>
@@ -216,36 +306,7 @@
         <w:t xml:space="preserve">We can use SOQL queries in Custom Settings but it is not at all </w:t>
       </w:r>
       <w:r>
-        <w:t xml:space="preserve">recommended </w:t>
-      </w:r>
-      <w:proofErr w:type="spellStart"/>
-      <w:r>
-        <w:t>bcoz</w:t>
-      </w:r>
-      <w:proofErr w:type="spellEnd"/>
-      <w:r>
-        <w:t xml:space="preserve"> we have dedicated methods like </w:t>
-      </w:r>
-      <w:proofErr w:type="spellStart"/>
-      <w:proofErr w:type="gramStart"/>
-      <w:r>
-        <w:t>getAll</w:t>
-      </w:r>
-      <w:proofErr w:type="spellEnd"/>
-      <w:r>
-        <w:t>(</w:t>
-      </w:r>
-      <w:proofErr w:type="gramEnd"/>
-      <w:r>
-        <w:t xml:space="preserve">) or </w:t>
-      </w:r>
-      <w:proofErr w:type="spellStart"/>
-      <w:r>
-        <w:t>getInstance</w:t>
-      </w:r>
-      <w:proofErr w:type="spellEnd"/>
-      <w:r>
-        <w:t>() to fetch the values of custom settings.</w:t>
+        <w:t>recommended bcoz we have dedicated methods like getAll() or getInstance() to fetch the values of custom settings.</w:t>
       </w:r>
     </w:p>
     <w:p>
@@ -353,23 +414,7 @@
     </w:p>
     <w:p>
       <w:r>
-        <w:t xml:space="preserve">By </w:t>
-      </w:r>
-      <w:proofErr w:type="gramStart"/>
-      <w:r>
-        <w:t>default</w:t>
-      </w:r>
-      <w:proofErr w:type="gramEnd"/>
-      <w:r>
-        <w:t xml:space="preserve"> Apex code runs on system mode or system context. This means that code can access all objects and fields, object permissions, Field-Level Security (FLS). Sharing rules are not applied for the current user. (</w:t>
-      </w:r>
-      <w:proofErr w:type="gramStart"/>
-      <w:r>
-        <w:t>without</w:t>
-      </w:r>
-      <w:proofErr w:type="gramEnd"/>
-      <w:r>
-        <w:t xml:space="preserve"> Sharing).</w:t>
+        <w:t>By default Apex code runs on system mode or system context. This means that code can access all objects and fields, object permissions, Field-Level Security (FLS). Sharing rules are not applied for the current user. (without Sharing).</w:t>
       </w:r>
     </w:p>
     <w:p>
@@ -434,6 +479,7 @@
         <w:rPr>
           <w:highlight w:val="yellow"/>
         </w:rPr>
+        <w:lastRenderedPageBreak/>
         <w:t>For Ex:</w:t>
       </w:r>
       <w:r>
@@ -500,26 +546,10 @@
         </w:numPr>
       </w:pPr>
       <w:r>
-        <w:t xml:space="preserve">If a class is not specified with ‘with Sharing’ or ‘without </w:t>
-      </w:r>
-      <w:proofErr w:type="gramStart"/>
-      <w:r>
-        <w:t>sharing ’</w:t>
-      </w:r>
-      <w:proofErr w:type="gramEnd"/>
-      <w:r>
-        <w:t xml:space="preserve"> then by default it will be in System Mode(without Sharing). Now, If a class with Sharing </w:t>
-      </w:r>
-      <w:r>
-        <w:t xml:space="preserve">calls this class with no specified sharing setting then the called </w:t>
-      </w:r>
-      <w:proofErr w:type="gramStart"/>
-      <w:r>
-        <w:t>class(</w:t>
-      </w:r>
-      <w:proofErr w:type="gramEnd"/>
-      <w:r>
-        <w:t>class with no specific sharing setting) will be executed in ‘With Sharing’ context.</w:t>
+        <w:t xml:space="preserve">If a class is not specified with ‘with Sharing’ or ‘without sharing ’ then by default it will be in System Mode(without Sharing). Now, If a class with Sharing </w:t>
+      </w:r>
+      <w:r>
+        <w:t>calls this class with no specified sharing setting then the called class(class with no specific sharing setting) will be executed in ‘With Sharing’ context.</w:t>
       </w:r>
     </w:p>
     <w:p/>
@@ -536,16 +566,15 @@
           <w:bCs/>
           <w:highlight w:val="yellow"/>
         </w:rPr>
-        <w:t xml:space="preserve">PFB </w:t>
-      </w:r>
-      <w:proofErr w:type="gramStart"/>
+        <w:t>PFB Import</w:t>
+      </w:r>
       <w:r>
         <w:rPr>
           <w:b/>
           <w:bCs/>
           <w:highlight w:val="yellow"/>
         </w:rPr>
-        <w:t>Import</w:t>
+        <w:t xml:space="preserve">ant </w:t>
       </w:r>
       <w:r>
         <w:rPr>
@@ -553,382 +582,331 @@
           <w:bCs/>
           <w:highlight w:val="yellow"/>
         </w:rPr>
-        <w:t xml:space="preserve">ant </w:t>
-      </w:r>
-      <w:r>
-        <w:rPr>
-          <w:b/>
-          <w:bCs/>
+        <w:t xml:space="preserve"> Scenarios</w:t>
+      </w:r>
+    </w:p>
+    <w:p>
+      <w:pPr>
+        <w:rPr>
+          <w:b/>
+          <w:bCs/>
+        </w:rPr>
+      </w:pPr>
+    </w:p>
+    <w:p>
+      <w:pPr>
+        <w:pStyle w:val="Title"/>
+        <w:rPr>
+          <w:b/>
+          <w:bCs/>
+        </w:rPr>
+      </w:pPr>
+      <w:r>
+        <w:rPr>
+          <w:b/>
+          <w:bCs/>
+        </w:rPr>
+        <w:t>Scenarios:</w:t>
+      </w:r>
+    </w:p>
+    <w:p>
+      <w:pPr>
+        <w:pStyle w:val="Heading3"/>
+        <w:rPr>
+          <w:b/>
+          <w:bCs/>
+        </w:rPr>
+      </w:pPr>
+      <w:r>
+        <w:rPr>
+          <w:b/>
+          <w:bCs/>
+        </w:rPr>
+        <w:t>Public with sharing class A { }</w:t>
+      </w:r>
+    </w:p>
+    <w:p>
+      <w:pPr>
+        <w:pStyle w:val="Heading3"/>
+        <w:rPr>
+          <w:b/>
+          <w:bCs/>
+        </w:rPr>
+      </w:pPr>
+      <w:r>
+        <w:rPr>
+          <w:b/>
+          <w:bCs/>
+        </w:rPr>
+        <w:t>Public without Sharing class B { }</w:t>
+      </w:r>
+    </w:p>
+    <w:p>
+      <w:pPr>
+        <w:pStyle w:val="Heading3"/>
+        <w:rPr>
+          <w:b/>
+          <w:bCs/>
+        </w:rPr>
+      </w:pPr>
+      <w:r>
+        <w:rPr>
+          <w:b/>
+          <w:bCs/>
+        </w:rPr>
+        <w:t xml:space="preserve">Public class C { }  // No specified </w:t>
+      </w:r>
+      <w:r>
+        <w:rPr>
+          <w:b/>
+          <w:bCs/>
+        </w:rPr>
+        <w:t>sharing &gt;&gt;&gt;&gt;&gt;&gt;&gt; By default without Sharing</w:t>
+      </w:r>
+    </w:p>
+    <w:p/>
+    <w:p>
+      <w:pPr>
+        <w:pStyle w:val="Heading2"/>
+        <w:rPr>
+          <w:b/>
+          <w:bCs/>
+        </w:rPr>
+      </w:pPr>
+      <w:r>
+        <w:rPr>
+          <w:b/>
+          <w:bCs/>
+        </w:rPr>
+        <w:t>Scenario 1:</w:t>
+      </w:r>
+    </w:p>
+    <w:p>
+      <w:pPr>
+        <w:rPr>
+          <w:b/>
+          <w:bCs/>
+        </w:rPr>
+      </w:pPr>
+      <w:r>
+        <w:rPr>
+          <w:b/>
+          <w:bCs/>
+        </w:rPr>
+        <w:t>Class B extends Class A</w:t>
+      </w:r>
+    </w:p>
+    <w:p>
+      <w:r>
+        <w:t xml:space="preserve">Now Class B will inherit the sharing mode of Parent. So </w:t>
+      </w:r>
+      <w:r>
+        <w:t>,</w:t>
+      </w:r>
+      <w:r>
+        <w:t xml:space="preserve">class B will now be following </w:t>
+      </w:r>
+      <w:r>
+        <w:rPr>
           <w:highlight w:val="yellow"/>
         </w:rPr>
-        <w:t xml:space="preserve"> Scenarios</w:t>
-      </w:r>
-      <w:proofErr w:type="gramEnd"/>
-    </w:p>
-    <w:p>
-      <w:pPr>
-        <w:rPr>
-          <w:b/>
-          <w:bCs/>
-        </w:rPr>
-      </w:pPr>
-    </w:p>
-    <w:p>
-      <w:pPr>
-        <w:pStyle w:val="Title"/>
-        <w:rPr>
-          <w:b/>
-          <w:bCs/>
-        </w:rPr>
-      </w:pPr>
-      <w:r>
-        <w:rPr>
-          <w:b/>
-          <w:bCs/>
-        </w:rPr>
+        <w:t>with</w:t>
+      </w:r>
+      <w:r>
+        <w:t xml:space="preserve"> </w:t>
+      </w:r>
+      <w:r>
+        <w:rPr>
+          <w:highlight w:val="yellow"/>
+        </w:rPr>
+        <w:t>Sharing</w:t>
+      </w:r>
+      <w:r>
+        <w:t>.</w:t>
+      </w:r>
+    </w:p>
+    <w:p>
+      <w:pPr>
+        <w:pStyle w:val="Heading2"/>
+        <w:rPr>
+          <w:b/>
+          <w:bCs/>
+        </w:rPr>
+      </w:pPr>
+      <w:r>
+        <w:rPr>
+          <w:b/>
+          <w:bCs/>
+        </w:rPr>
+        <w:t>Scenario 2:</w:t>
+      </w:r>
+    </w:p>
+    <w:p>
+      <w:pPr>
+        <w:rPr>
+          <w:b/>
+          <w:bCs/>
+        </w:rPr>
+      </w:pPr>
+      <w:r>
+        <w:rPr>
+          <w:b/>
+          <w:bCs/>
+        </w:rPr>
+        <w:t>Class A extends Class B</w:t>
+      </w:r>
+    </w:p>
+    <w:p>
+      <w:r>
+        <w:t xml:space="preserve">Now Class A will inherit the sharing mode of Parent. In this case it will be </w:t>
+      </w:r>
+      <w:r>
+        <w:rPr>
+          <w:highlight w:val="yellow"/>
+        </w:rPr>
+        <w:t>without sharing</w:t>
+      </w:r>
+      <w:r>
+        <w:t>.</w:t>
+      </w:r>
+    </w:p>
+    <w:p>
+      <w:pPr>
+        <w:pStyle w:val="Heading2"/>
+        <w:rPr>
+          <w:b/>
+          <w:bCs/>
+        </w:rPr>
+      </w:pPr>
+      <w:r>
+        <w:rPr>
+          <w:b/>
+          <w:bCs/>
+        </w:rPr>
+        <w:t>Scenario 3:</w:t>
+      </w:r>
+    </w:p>
+    <w:p>
+      <w:pPr>
+        <w:rPr>
+          <w:b/>
+          <w:bCs/>
+        </w:rPr>
+      </w:pPr>
+      <w:r>
+        <w:rPr>
+          <w:b/>
+          <w:bCs/>
+        </w:rPr>
+        <w:t>Class C extends Class A</w:t>
+      </w:r>
+    </w:p>
+    <w:p>
+      <w:r>
+        <w:t xml:space="preserve">Now Class C will inherit the sharing mode of the Parent.in this case it will be </w:t>
+      </w:r>
+      <w:r>
+        <w:rPr>
+          <w:highlight w:val="yellow"/>
+        </w:rPr>
+        <w:t>With Sharing</w:t>
+      </w:r>
+      <w:r>
+        <w:t>.</w:t>
+      </w:r>
+    </w:p>
+    <w:p>
+      <w:pPr>
+        <w:pStyle w:val="Heading2"/>
+        <w:rPr>
+          <w:b/>
+          <w:bCs/>
+        </w:rPr>
+      </w:pPr>
+      <w:r>
+        <w:rPr>
+          <w:b/>
+          <w:bCs/>
+        </w:rPr>
+        <w:t>Scenario 4:</w:t>
+      </w:r>
+    </w:p>
+    <w:p>
+      <w:pPr>
+        <w:rPr>
+          <w:b/>
+          <w:bCs/>
+        </w:rPr>
+      </w:pPr>
+      <w:r>
+        <w:rPr>
+          <w:b/>
+          <w:bCs/>
+        </w:rPr>
+        <w:t>Class B calls Class A</w:t>
+      </w:r>
+      <w:r>
+        <w:rPr>
+          <w:b/>
+          <w:bCs/>
+        </w:rPr>
+        <w:t>:</w:t>
+      </w:r>
+    </w:p>
+    <w:p>
+      <w:r>
+        <w:t xml:space="preserve">Since Sharing context will be depending upon where the method was defined. So, in this case the sharing context will be </w:t>
+      </w:r>
+      <w:r>
+        <w:rPr>
+          <w:highlight w:val="yellow"/>
+        </w:rPr>
+        <w:t>With Sharing</w:t>
+      </w:r>
+      <w:r>
+        <w:t xml:space="preserve"> because Class </w:t>
+      </w:r>
+      <w:r>
+        <w:t xml:space="preserve">A </w:t>
+      </w:r>
+      <w:r>
+        <w:t>has a with Sharing context.</w:t>
+      </w:r>
+    </w:p>
+    <w:p>
+      <w:pPr>
+        <w:pStyle w:val="Heading2"/>
+        <w:rPr>
+          <w:b/>
+          <w:bCs/>
+        </w:rPr>
+      </w:pPr>
+      <w:r>
+        <w:rPr>
+          <w:b/>
+          <w:bCs/>
+        </w:rPr>
+        <w:t>Scenario 5:</w:t>
+      </w:r>
+    </w:p>
+    <w:p>
+      <w:pPr>
+        <w:rPr>
+          <w:b/>
+          <w:bCs/>
+        </w:rPr>
+      </w:pPr>
+      <w:r>
+        <w:rPr>
+          <w:b/>
+          <w:bCs/>
+        </w:rPr>
+        <w:t>Class C Calls Class A:</w:t>
+      </w:r>
+    </w:p>
+    <w:p>
+      <w:r>
         <w:lastRenderedPageBreak/>
-        <w:t>Scenarios:</w:t>
-      </w:r>
-    </w:p>
-    <w:p>
-      <w:pPr>
-        <w:pStyle w:val="Heading3"/>
-        <w:rPr>
-          <w:b/>
-          <w:bCs/>
-        </w:rPr>
-      </w:pPr>
-      <w:r>
-        <w:rPr>
-          <w:b/>
-          <w:bCs/>
-        </w:rPr>
-        <w:t xml:space="preserve">Public with sharing class A </w:t>
-      </w:r>
-      <w:proofErr w:type="gramStart"/>
-      <w:r>
-        <w:rPr>
-          <w:b/>
-          <w:bCs/>
-        </w:rPr>
-        <w:t>{ }</w:t>
-      </w:r>
-      <w:proofErr w:type="gramEnd"/>
-    </w:p>
-    <w:p>
-      <w:pPr>
-        <w:pStyle w:val="Heading3"/>
-        <w:rPr>
-          <w:b/>
-          <w:bCs/>
-        </w:rPr>
-      </w:pPr>
-      <w:r>
-        <w:rPr>
-          <w:b/>
-          <w:bCs/>
-        </w:rPr>
-        <w:t xml:space="preserve">Public without Sharing class B </w:t>
-      </w:r>
-      <w:proofErr w:type="gramStart"/>
-      <w:r>
-        <w:rPr>
-          <w:b/>
-          <w:bCs/>
-        </w:rPr>
-        <w:t>{ }</w:t>
-      </w:r>
-      <w:proofErr w:type="gramEnd"/>
-    </w:p>
-    <w:p>
-      <w:pPr>
-        <w:pStyle w:val="Heading3"/>
-        <w:rPr>
-          <w:b/>
-          <w:bCs/>
-        </w:rPr>
-      </w:pPr>
-      <w:r>
-        <w:rPr>
-          <w:b/>
-          <w:bCs/>
-        </w:rPr>
-        <w:t xml:space="preserve">Public class C </w:t>
-      </w:r>
-      <w:proofErr w:type="gramStart"/>
-      <w:r>
-        <w:rPr>
-          <w:b/>
-          <w:bCs/>
-        </w:rPr>
-        <w:t>{ }</w:t>
-      </w:r>
-      <w:proofErr w:type="gramEnd"/>
-      <w:r>
-        <w:rPr>
-          <w:b/>
-          <w:bCs/>
-        </w:rPr>
-        <w:t xml:space="preserve">  // No specified </w:t>
-      </w:r>
-      <w:r>
-        <w:rPr>
-          <w:b/>
-          <w:bCs/>
-        </w:rPr>
-        <w:t>sharing &gt;&gt;&gt;&gt;&gt;&gt;&gt; By default without Sharing</w:t>
-      </w:r>
-    </w:p>
-    <w:p/>
-    <w:p>
-      <w:pPr>
-        <w:pStyle w:val="Heading2"/>
-        <w:rPr>
-          <w:b/>
-          <w:bCs/>
-        </w:rPr>
-      </w:pPr>
-      <w:r>
-        <w:rPr>
-          <w:b/>
-          <w:bCs/>
-        </w:rPr>
-        <w:t>Scenario 1:</w:t>
-      </w:r>
-    </w:p>
-    <w:p>
-      <w:pPr>
-        <w:rPr>
-          <w:b/>
-          <w:bCs/>
-        </w:rPr>
-      </w:pPr>
-      <w:r>
-        <w:rPr>
-          <w:b/>
-          <w:bCs/>
-        </w:rPr>
-        <w:t>Class B extends Class A</w:t>
-      </w:r>
-    </w:p>
-    <w:p>
-      <w:r>
-        <w:t xml:space="preserve">Now Class B will inherit the sharing mode of Parent. </w:t>
-      </w:r>
-      <w:proofErr w:type="gramStart"/>
-      <w:r>
-        <w:t xml:space="preserve">So </w:t>
-      </w:r>
-      <w:r>
-        <w:t>,</w:t>
-      </w:r>
-      <w:r>
-        <w:t>class</w:t>
-      </w:r>
-      <w:proofErr w:type="gramEnd"/>
-      <w:r>
-        <w:t xml:space="preserve"> B will now be following </w:t>
-      </w:r>
-      <w:r>
-        <w:rPr>
-          <w:highlight w:val="yellow"/>
-        </w:rPr>
-        <w:t>with</w:t>
-      </w:r>
-      <w:r>
-        <w:t xml:space="preserve"> </w:t>
-      </w:r>
-      <w:r>
-        <w:rPr>
-          <w:highlight w:val="yellow"/>
-        </w:rPr>
-        <w:t>Sharing</w:t>
-      </w:r>
-      <w:r>
-        <w:t>.</w:t>
-      </w:r>
-    </w:p>
-    <w:p>
-      <w:pPr>
-        <w:pStyle w:val="Heading2"/>
-        <w:rPr>
-          <w:b/>
-          <w:bCs/>
-        </w:rPr>
-      </w:pPr>
-      <w:r>
-        <w:rPr>
-          <w:b/>
-          <w:bCs/>
-        </w:rPr>
-        <w:t>Scenario 2:</w:t>
-      </w:r>
-    </w:p>
-    <w:p>
-      <w:pPr>
-        <w:rPr>
-          <w:b/>
-          <w:bCs/>
-        </w:rPr>
-      </w:pPr>
-      <w:r>
-        <w:rPr>
-          <w:b/>
-          <w:bCs/>
-        </w:rPr>
-        <w:t>Class A extends Class B</w:t>
-      </w:r>
-    </w:p>
-    <w:p>
-      <w:r>
-        <w:t xml:space="preserve">Now Class A will inherit the sharing mode of Parent. In this case it will be </w:t>
-      </w:r>
-      <w:r>
-        <w:rPr>
-          <w:highlight w:val="yellow"/>
-        </w:rPr>
-        <w:t>without sharing</w:t>
-      </w:r>
-      <w:r>
-        <w:t>.</w:t>
-      </w:r>
-    </w:p>
-    <w:p>
-      <w:pPr>
-        <w:pStyle w:val="Heading2"/>
-        <w:rPr>
-          <w:b/>
-          <w:bCs/>
-        </w:rPr>
-      </w:pPr>
-      <w:r>
-        <w:rPr>
-          <w:b/>
-          <w:bCs/>
-        </w:rPr>
-        <w:t>Scenario 3:</w:t>
-      </w:r>
-    </w:p>
-    <w:p>
-      <w:pPr>
-        <w:rPr>
-          <w:b/>
-          <w:bCs/>
-        </w:rPr>
-      </w:pPr>
-      <w:r>
-        <w:rPr>
-          <w:b/>
-          <w:bCs/>
-        </w:rPr>
-        <w:t>Class C extends Class A</w:t>
-      </w:r>
-    </w:p>
-    <w:p>
-      <w:r>
-        <w:t xml:space="preserve">Now Class C will inherit the sharing mode of the Parent.in this case it will be </w:t>
-      </w:r>
-      <w:r>
-        <w:rPr>
-          <w:highlight w:val="yellow"/>
-        </w:rPr>
-        <w:t>With Sharing</w:t>
-      </w:r>
-      <w:r>
-        <w:t>.</w:t>
-      </w:r>
-    </w:p>
-    <w:p>
-      <w:pPr>
-        <w:pStyle w:val="Heading2"/>
-        <w:rPr>
-          <w:b/>
-          <w:bCs/>
-        </w:rPr>
-      </w:pPr>
-      <w:r>
-        <w:rPr>
-          <w:b/>
-          <w:bCs/>
-        </w:rPr>
-        <w:t>Scenario 4:</w:t>
-      </w:r>
-    </w:p>
-    <w:p>
-      <w:pPr>
-        <w:rPr>
-          <w:b/>
-          <w:bCs/>
-        </w:rPr>
-      </w:pPr>
-      <w:r>
-        <w:rPr>
-          <w:b/>
-          <w:bCs/>
-        </w:rPr>
-        <w:t>Class B calls Class A</w:t>
-      </w:r>
-      <w:r>
-        <w:rPr>
-          <w:b/>
-          <w:bCs/>
-        </w:rPr>
-        <w:t>:</w:t>
-      </w:r>
-    </w:p>
-    <w:p>
-      <w:r>
-        <w:t xml:space="preserve">Since Sharing context will be depending upon where the method was defined. So, in this case the sharing context will be </w:t>
-      </w:r>
-      <w:r>
-        <w:rPr>
-          <w:highlight w:val="yellow"/>
-        </w:rPr>
-        <w:t>With Sharing</w:t>
-      </w:r>
-      <w:r>
-        <w:t xml:space="preserve"> because Class </w:t>
-      </w:r>
-      <w:r>
-        <w:t xml:space="preserve">A </w:t>
-      </w:r>
-      <w:r>
-        <w:t>has a with Sharing context.</w:t>
-      </w:r>
-    </w:p>
-    <w:p>
-      <w:pPr>
-        <w:pStyle w:val="Heading2"/>
-        <w:rPr>
-          <w:b/>
-          <w:bCs/>
-        </w:rPr>
-      </w:pPr>
-      <w:r>
-        <w:rPr>
-          <w:b/>
-          <w:bCs/>
-        </w:rPr>
-        <w:t>Scenario 5:</w:t>
-      </w:r>
-    </w:p>
-    <w:p>
-      <w:pPr>
-        <w:rPr>
-          <w:b/>
-          <w:bCs/>
-        </w:rPr>
-      </w:pPr>
-      <w:r>
-        <w:rPr>
-          <w:b/>
-          <w:bCs/>
-        </w:rPr>
-        <w:t>Class C Calls Class A:</w:t>
-      </w:r>
-    </w:p>
-    <w:p>
-      <w:r>
         <w:t>Called method of class A, so method will follow the Class A’s sharing context. S</w:t>
       </w:r>
       <w:r>
@@ -1056,15 +1034,7 @@
         <w:ind w:left="720"/>
       </w:pPr>
       <w:r>
-        <w:t xml:space="preserve">In this case, Since class C is in System </w:t>
-      </w:r>
-      <w:proofErr w:type="gramStart"/>
-      <w:r>
-        <w:t>Mode(</w:t>
-      </w:r>
-      <w:proofErr w:type="gramEnd"/>
-      <w:r>
-        <w:t xml:space="preserve">as specified at top of this page), so A will follow its sharing context, which is with Sharing. So, sharing context will be </w:t>
+        <w:t xml:space="preserve">In this case, Since class C is in System Mode(as specified at top of this page), so A will follow its sharing context, which is with Sharing. So, sharing context will be </w:t>
       </w:r>
       <w:r>
         <w:rPr>
@@ -1126,22 +1096,7 @@
           <w:b/>
           <w:bCs/>
         </w:rPr>
-        <w:lastRenderedPageBreak/>
-        <w:t xml:space="preserve">Scenario </w:t>
-      </w:r>
-      <w:r>
-        <w:rPr>
-          <w:b/>
-          <w:bCs/>
-        </w:rPr>
-        <w:t>8</w:t>
-      </w:r>
-      <w:r>
-        <w:rPr>
-          <w:b/>
-          <w:bCs/>
-        </w:rPr>
-        <w:t>:</w:t>
+        <w:t>Scenario 8:</w:t>
       </w:r>
     </w:p>
     <w:p>
@@ -2164,6 +2119,18 @@
       <w:szCs w:val="24"/>
     </w:rPr>
   </w:style>
+  <w:style w:type="character" w:styleId="FollowedHyperlink">
+    <w:name w:val="FollowedHyperlink"/>
+    <w:basedOn w:val="DefaultParagraphFont"/>
+    <w:uiPriority w:val="99"/>
+    <w:semiHidden/>
+    <w:unhideWhenUsed/>
+    <w:rsid w:val="003A3AA7"/>
+    <w:rPr>
+      <w:color w:val="954F72" w:themeColor="followedHyperlink"/>
+      <w:u w:val="single"/>
+    </w:rPr>
+  </w:style>
 </w:styles>
 </file>
 

</xml_diff>

<commit_message>
custom Objects vs Custom Settings
</commit_message>
<xml_diff>
--- a/Salesforce_Question_Resources/Very_Important_Tricky.docx
+++ b/Salesforce_Question_Resources/Very_Important_Tricky.docx
@@ -269,6 +269,16 @@
         <w:t>No formula fields or RollUp summary in Custom Settings. But in custom Objects we have.</w:t>
       </w:r>
     </w:p>
+    <w:p>
+      <w:r>
+        <w:t>No triggers, Validation Rules, Workflow rules, Processes, Approval Processes, Flows for Custom Settings, but for custom objects we have all those.</w:t>
+      </w:r>
+    </w:p>
+    <w:p>
+      <w:r>
+        <w:t>Custom Settings removes chances of hitting governor limits as we do not need SOQL queries for fetching. But Custom Objects can easily hit governor limits as we need to use SOQL queries to fetch records.</w:t>
+      </w:r>
+    </w:p>
     <w:p/>
     <w:p/>
     <w:p>
@@ -430,6 +440,7 @@
           <w:b/>
           <w:bCs/>
         </w:rPr>
+        <w:lastRenderedPageBreak/>
         <w:t>With Sharing</w:t>
       </w:r>
     </w:p>
@@ -479,7 +490,6 @@
         <w:rPr>
           <w:highlight w:val="yellow"/>
         </w:rPr>
-        <w:lastRenderedPageBreak/>
         <w:t>For Ex:</w:t>
       </w:r>
       <w:r>
@@ -828,6 +838,7 @@
           <w:b/>
           <w:bCs/>
         </w:rPr>
+        <w:lastRenderedPageBreak/>
         <w:t>Scenario 4:</w:t>
       </w:r>
     </w:p>
@@ -906,7 +917,6 @@
     </w:p>
     <w:p>
       <w:r>
-        <w:lastRenderedPageBreak/>
         <w:t>Called method of class A, so method will follow the Class A’s sharing context. S</w:t>
       </w:r>
       <w:r>

</xml_diff>